<commit_message>
Blockchain subsystem is done
</commit_message>
<xml_diff>
--- a/Design Patterns.docx
+++ b/Design Patterns.docx
@@ -864,6 +864,36 @@
     </w:p>
     <w:p>
       <w:pPr>
+        <w:pStyle w:val="ListParagraph"/>
+        <w:numPr>
+          <w:ilvl w:val="0"/>
+          <w:numId w:val="1"/>
+        </w:numPr>
+        <w:jc w:val="both"/>
+        <w:rPr>
+          <w:rFonts w:ascii="Arial" w:hAnsi="Arial" w:cs="Arial"/>
+          <w:b/>
+          <w:lang w:val="tr-TR"/>
+        </w:rPr>
+      </w:pPr>
+      <w:r>
+        <w:rPr>
+          <w:rFonts w:ascii="Arial" w:hAnsi="Arial" w:cs="Arial"/>
+          <w:b/>
+          <w:lang w:val="tr-TR"/>
+        </w:rPr>
+        <w:t xml:space="preserve">private ArrayList&lt;Transaction&gt; transactions: </w:t>
+      </w:r>
+      <w:r>
+        <w:rPr>
+          <w:rFonts w:ascii="Arial" w:hAnsi="Arial" w:cs="Arial"/>
+          <w:lang w:val="tr-TR"/>
+        </w:rPr>
+        <w:t>Transactions in the block</w:t>
+      </w:r>
+    </w:p>
+    <w:p>
+      <w:pPr>
         <w:jc w:val="both"/>
         <w:rPr>
           <w:rFonts w:ascii="Arial" w:hAnsi="Arial" w:cs="Arial"/>
@@ -1011,6 +1041,7 @@
           <w:b/>
           <w:lang w:val="tr-TR"/>
         </w:rPr>
+        <w:lastRenderedPageBreak/>
         <w:t xml:space="preserve">private HashMap&lt;String, Block&gt; blockMap: </w:t>
       </w:r>
       <w:r>
@@ -1036,7 +1067,913 @@
           <w:b/>
           <w:lang w:val="tr-TR"/>
         </w:rPr>
+        <w:t>Operations:</w:t>
+      </w:r>
+    </w:p>
+    <w:p>
+      <w:pPr>
+        <w:pStyle w:val="ListParagraph"/>
+        <w:numPr>
+          <w:ilvl w:val="0"/>
+          <w:numId w:val="1"/>
+        </w:numPr>
+        <w:jc w:val="both"/>
+        <w:rPr>
+          <w:rFonts w:ascii="Arial" w:hAnsi="Arial" w:cs="Arial"/>
+          <w:b/>
+          <w:lang w:val="tr-TR"/>
+        </w:rPr>
+      </w:pPr>
+      <w:r>
+        <w:rPr>
+          <w:rFonts w:ascii="Arial" w:hAnsi="Arial" w:cs="Arial"/>
+          <w:b/>
+          <w:lang w:val="tr-TR"/>
+        </w:rPr>
+        <w:t xml:space="preserve">public boolean addBlock(Block block): </w:t>
+      </w:r>
+      <w:r>
+        <w:rPr>
+          <w:rFonts w:ascii="Arial" w:hAnsi="Arial" w:cs="Arial"/>
+          <w:lang w:val="tr-TR"/>
+        </w:rPr>
+        <w:t>Adds a new block to the chain if it is valid</w:t>
+      </w:r>
+      <w:r>
+        <w:rPr>
+          <w:rFonts w:ascii="Arial" w:hAnsi="Arial" w:cs="Arial"/>
+          <w:lang w:val="tr-TR"/>
+        </w:rPr>
+        <w:t xml:space="preserve"> and returns the receipt</w:t>
+      </w:r>
+      <w:r>
+        <w:rPr>
+          <w:rFonts w:ascii="Arial" w:hAnsi="Arial" w:cs="Arial"/>
+          <w:lang w:val="tr-TR"/>
+        </w:rPr>
+        <w:t>.</w:t>
+      </w:r>
+    </w:p>
+    <w:p>
+      <w:pPr>
+        <w:pStyle w:val="ListParagraph"/>
+        <w:numPr>
+          <w:ilvl w:val="0"/>
+          <w:numId w:val="1"/>
+        </w:numPr>
+        <w:jc w:val="both"/>
+        <w:rPr>
+          <w:rFonts w:ascii="Arial" w:hAnsi="Arial" w:cs="Arial"/>
+          <w:b/>
+          <w:lang w:val="tr-TR"/>
+        </w:rPr>
+      </w:pPr>
+      <w:r>
+        <w:rPr>
+          <w:rFonts w:ascii="Arial" w:hAnsi="Arial" w:cs="Arial"/>
+          <w:b/>
+          <w:lang w:val="tr-TR"/>
+        </w:rPr>
+        <w:t>p</w:t>
+      </w:r>
+      <w:r>
+        <w:rPr>
+          <w:rFonts w:ascii="Arial" w:hAnsi="Arial" w:cs="Arial"/>
+          <w:b/>
+          <w:lang w:val="tr-TR"/>
+        </w:rPr>
+        <w:t>ublic</w:t>
+      </w:r>
+      <w:r>
+        <w:rPr>
+          <w:rFonts w:ascii="Arial" w:hAnsi="Arial" w:cs="Arial"/>
+          <w:b/>
+          <w:lang w:val="tr-TR"/>
+        </w:rPr>
+        <w:t xml:space="preserve"> List&lt;String&gt; query(SqlPredicate predicate): </w:t>
+      </w:r>
+      <w:r>
+        <w:rPr>
+          <w:rFonts w:ascii="Arial" w:hAnsi="Arial" w:cs="Arial"/>
+          <w:lang w:val="tr-TR"/>
+        </w:rPr>
+        <w:t>Executes a query for the chain.</w:t>
+      </w:r>
+      <w:r>
+        <w:rPr>
+          <w:rFonts w:ascii="Arial" w:hAnsi="Arial" w:cs="Arial"/>
+          <w:b/>
+          <w:lang w:val="tr-TR"/>
+        </w:rPr>
+        <w:t xml:space="preserve"> </w:t>
+      </w:r>
+      <w:r>
+        <w:rPr>
+          <w:rFonts w:ascii="Arial" w:hAnsi="Arial" w:cs="Arial"/>
+          <w:b/>
+          <w:lang w:val="tr-TR"/>
+        </w:rPr>
+        <w:t xml:space="preserve"> </w:t>
+      </w:r>
+    </w:p>
+    <w:p>
+      <w:pPr>
+        <w:pStyle w:val="ListParagraph"/>
+        <w:jc w:val="both"/>
+        <w:rPr>
+          <w:rFonts w:ascii="Arial" w:hAnsi="Arial" w:cs="Arial"/>
+          <w:b/>
+          <w:lang w:val="tr-TR"/>
+        </w:rPr>
+      </w:pPr>
+    </w:p>
+    <w:p>
+      <w:pPr>
+        <w:pStyle w:val="ListParagraph"/>
+        <w:numPr>
+          <w:ilvl w:val="0"/>
+          <w:numId w:val="3"/>
+        </w:numPr>
+        <w:jc w:val="both"/>
+        <w:rPr>
+          <w:rFonts w:ascii="Arial" w:hAnsi="Arial" w:cs="Arial"/>
+          <w:b/>
+          <w:lang w:val="tr-TR"/>
+        </w:rPr>
+      </w:pPr>
+      <w:r>
+        <w:rPr>
+          <w:rFonts w:ascii="Arial" w:hAnsi="Arial" w:cs="Arial"/>
+          <w:b/>
+          <w:lang w:val="tr-TR"/>
+        </w:rPr>
+        <w:t>BlockchainController Class</w:t>
+      </w:r>
+    </w:p>
+    <w:p>
+      <w:pPr>
+        <w:jc w:val="both"/>
+        <w:rPr>
+          <w:rFonts w:ascii="Arial" w:hAnsi="Arial" w:cs="Arial"/>
+          <w:b/>
+          <w:lang w:val="tr-TR"/>
+        </w:rPr>
+      </w:pPr>
+      <w:r>
+        <w:rPr>
+          <w:rFonts w:ascii="Arial" w:hAnsi="Arial" w:cs="Arial"/>
+          <w:b/>
+          <w:lang w:val="tr-TR"/>
+        </w:rPr>
+        <w:t>Attributes:</w:t>
+      </w:r>
+    </w:p>
+    <w:p>
+      <w:pPr>
+        <w:pStyle w:val="ListParagraph"/>
+        <w:numPr>
+          <w:ilvl w:val="0"/>
+          <w:numId w:val="1"/>
+        </w:numPr>
+        <w:jc w:val="both"/>
+        <w:rPr>
+          <w:rFonts w:ascii="Arial" w:hAnsi="Arial" w:cs="Arial"/>
+          <w:b/>
+          <w:lang w:val="tr-TR"/>
+        </w:rPr>
+      </w:pPr>
+      <w:r>
+        <w:rPr>
+          <w:rFonts w:ascii="Arial" w:hAnsi="Arial" w:cs="Arial"/>
+          <w:b/>
+          <w:lang w:val="tr-TR"/>
+        </w:rPr>
+        <w:t>private Blockchain blockchain</w:t>
+      </w:r>
+    </w:p>
+    <w:p>
+      <w:pPr>
+        <w:pStyle w:val="ListParagraph"/>
+        <w:numPr>
+          <w:ilvl w:val="0"/>
+          <w:numId w:val="1"/>
+        </w:numPr>
+        <w:jc w:val="both"/>
+        <w:rPr>
+          <w:rFonts w:ascii="Arial" w:hAnsi="Arial" w:cs="Arial"/>
+          <w:b/>
+          <w:lang w:val="tr-TR"/>
+        </w:rPr>
+      </w:pPr>
+      <w:r>
+        <w:rPr>
+          <w:rFonts w:ascii="Arial" w:hAnsi="Arial" w:cs="Arial"/>
+          <w:b/>
+          <w:lang w:val="tr-TR"/>
+        </w:rPr>
+        <w:t>private Peer peer</w:t>
+      </w:r>
+    </w:p>
+    <w:p>
+      <w:pPr>
+        <w:jc w:val="both"/>
+        <w:rPr>
+          <w:rFonts w:ascii="Arial" w:hAnsi="Arial" w:cs="Arial"/>
+          <w:b/>
+          <w:lang w:val="tr-TR"/>
+        </w:rPr>
+      </w:pPr>
+      <w:r>
+        <w:rPr>
+          <w:rFonts w:ascii="Arial" w:hAnsi="Arial" w:cs="Arial"/>
+          <w:b/>
+          <w:lang w:val="tr-TR"/>
+        </w:rPr>
+        <w:t>Operations:</w:t>
+      </w:r>
+    </w:p>
+    <w:p>
+      <w:pPr>
+        <w:pStyle w:val="ListParagraph"/>
+        <w:numPr>
+          <w:ilvl w:val="0"/>
+          <w:numId w:val="1"/>
+        </w:numPr>
+        <w:jc w:val="both"/>
+        <w:rPr>
+          <w:rFonts w:ascii="Arial" w:hAnsi="Arial" w:cs="Arial"/>
+          <w:b/>
+          <w:lang w:val="tr-TR"/>
+        </w:rPr>
+      </w:pPr>
+      <w:r>
+        <w:rPr>
+          <w:rFonts w:ascii="Arial" w:hAnsi="Arial" w:cs="Arial"/>
+          <w:b/>
+          <w:lang w:val="tr-TR"/>
+        </w:rPr>
+        <w:t>public void addBlockToChain(Block block): Adds a block to the blockchain</w:t>
+      </w:r>
+    </w:p>
+    <w:p>
+      <w:pPr>
+        <w:pStyle w:val="ListParagraph"/>
+        <w:jc w:val="both"/>
+        <w:rPr>
+          <w:rFonts w:ascii="Arial" w:hAnsi="Arial" w:cs="Arial"/>
+          <w:b/>
+          <w:lang w:val="tr-TR"/>
+        </w:rPr>
+      </w:pPr>
+      <w:r>
+        <w:rPr>
+          <w:rFonts w:ascii="Arial" w:hAnsi="Arial" w:cs="Arial"/>
+          <w:b/>
+          <w:lang w:val="tr-TR"/>
+        </w:rPr>
+        <w:t xml:space="preserve"> </w:t>
+      </w:r>
+    </w:p>
+    <w:p>
+      <w:pPr>
+        <w:pStyle w:val="ListParagraph"/>
+        <w:numPr>
+          <w:ilvl w:val="0"/>
+          <w:numId w:val="3"/>
+        </w:numPr>
+        <w:jc w:val="both"/>
+        <w:rPr>
+          <w:rFonts w:ascii="Arial" w:hAnsi="Arial" w:cs="Arial"/>
+          <w:b/>
+          <w:lang w:val="tr-TR"/>
+        </w:rPr>
+      </w:pPr>
+      <w:r>
+        <w:rPr>
+          <w:rFonts w:ascii="Arial" w:hAnsi="Arial" w:cs="Arial"/>
+          <w:b/>
+          <w:lang w:val="tr-TR"/>
+        </w:rPr>
+        <w:t>BlockMiner Class</w:t>
+      </w:r>
+    </w:p>
+    <w:p>
+      <w:pPr>
+        <w:jc w:val="both"/>
+        <w:rPr>
+          <w:rFonts w:ascii="Arial" w:hAnsi="Arial" w:cs="Arial"/>
+          <w:lang w:val="tr-TR"/>
+        </w:rPr>
+      </w:pPr>
+      <w:r>
+        <w:rPr>
+          <w:rFonts w:ascii="Arial" w:hAnsi="Arial" w:cs="Arial"/>
+          <w:b/>
+          <w:lang w:val="tr-TR"/>
+        </w:rPr>
+        <w:t xml:space="preserve">Attributes: </w:t>
+      </w:r>
+    </w:p>
+    <w:p>
+      <w:pPr>
+        <w:pStyle w:val="ListParagraph"/>
+        <w:numPr>
+          <w:ilvl w:val="0"/>
+          <w:numId w:val="1"/>
+        </w:numPr>
+        <w:jc w:val="both"/>
+        <w:rPr>
+          <w:rFonts w:ascii="Arial" w:hAnsi="Arial" w:cs="Arial"/>
+          <w:lang w:val="tr-TR"/>
+        </w:rPr>
+      </w:pPr>
+      <w:r>
+        <w:rPr>
+          <w:rFonts w:ascii="Arial" w:hAnsi="Arial" w:cs="Arial"/>
+          <w:b/>
+          <w:lang w:val="tr-TR"/>
+        </w:rPr>
+        <w:t>int target:</w:t>
+      </w:r>
+      <w:r>
+        <w:rPr>
+          <w:rFonts w:ascii="Arial" w:hAnsi="Arial" w:cs="Arial"/>
+          <w:lang w:val="tr-TR"/>
+        </w:rPr>
+        <w:t xml:space="preserve"> Target difficulty of finding a hash key</w:t>
+      </w:r>
+    </w:p>
+    <w:p>
+      <w:pPr>
+        <w:pStyle w:val="ListParagraph"/>
+        <w:numPr>
+          <w:ilvl w:val="0"/>
+          <w:numId w:val="1"/>
+        </w:numPr>
+        <w:jc w:val="both"/>
+        <w:rPr>
+          <w:rFonts w:ascii="Arial" w:hAnsi="Arial" w:cs="Arial"/>
+          <w:lang w:val="tr-TR"/>
+        </w:rPr>
+      </w:pPr>
+      <w:r>
+        <w:rPr>
+          <w:rFonts w:ascii="Arial" w:hAnsi="Arial" w:cs="Arial"/>
+          <w:b/>
+          <w:lang w:val="tr-TR"/>
+        </w:rPr>
+        <w:t>int maxNonce:</w:t>
+      </w:r>
+      <w:r>
+        <w:rPr>
+          <w:rFonts w:ascii="Arial" w:hAnsi="Arial" w:cs="Arial"/>
+          <w:lang w:val="tr-TR"/>
+        </w:rPr>
+        <w:t xml:space="preserve"> Maximum value of the nonce value</w:t>
+      </w:r>
+    </w:p>
+    <w:p>
+      <w:pPr>
+        <w:pStyle w:val="ListParagraph"/>
+        <w:numPr>
+          <w:ilvl w:val="0"/>
+          <w:numId w:val="1"/>
+        </w:numPr>
+        <w:jc w:val="both"/>
+        <w:rPr>
+          <w:rFonts w:ascii="Arial" w:hAnsi="Arial" w:cs="Arial"/>
+          <w:lang w:val="tr-TR"/>
+        </w:rPr>
+      </w:pPr>
+      <w:r>
+        <w:rPr>
+          <w:rFonts w:ascii="Arial" w:hAnsi="Arial" w:cs="Arial"/>
+          <w:lang w:val="tr-TR"/>
+        </w:rPr>
+        <w:t>The others are the same as block except hash key</w:t>
+      </w:r>
+    </w:p>
+    <w:p>
+      <w:pPr>
+        <w:jc w:val="both"/>
+        <w:rPr>
+          <w:rFonts w:ascii="Arial" w:hAnsi="Arial" w:cs="Arial"/>
+          <w:b/>
+          <w:lang w:val="tr-TR"/>
+        </w:rPr>
+      </w:pPr>
+      <w:r>
+        <w:rPr>
+          <w:rFonts w:ascii="Arial" w:hAnsi="Arial" w:cs="Arial"/>
+          <w:b/>
+          <w:lang w:val="tr-TR"/>
+        </w:rPr>
+        <w:t>Operations:</w:t>
+      </w:r>
+    </w:p>
+    <w:p>
+      <w:pPr>
+        <w:pStyle w:val="ListParagraph"/>
+        <w:numPr>
+          <w:ilvl w:val="0"/>
+          <w:numId w:val="1"/>
+        </w:numPr>
+        <w:jc w:val="both"/>
+        <w:rPr>
+          <w:rFonts w:ascii="Arial" w:hAnsi="Arial" w:cs="Arial"/>
+          <w:lang w:val="tr-TR"/>
+        </w:rPr>
+      </w:pPr>
+      <w:r>
+        <w:rPr>
+          <w:rFonts w:ascii="Arial" w:hAnsi="Arial" w:cs="Arial"/>
+          <w:b/>
+          <w:lang w:val="tr-TR"/>
+        </w:rPr>
+        <w:t>public int mineBlock():</w:t>
+      </w:r>
+      <w:r>
+        <w:rPr>
+          <w:rFonts w:ascii="Arial" w:hAnsi="Arial" w:cs="Arial"/>
+          <w:lang w:val="tr-TR"/>
+        </w:rPr>
+        <w:t xml:space="preserve"> Finds a hash key for the block by trying different nonce values and returns the minimum appropriate one</w:t>
+      </w:r>
+    </w:p>
+    <w:p>
+      <w:pPr>
+        <w:pStyle w:val="ListParagraph"/>
+        <w:jc w:val="both"/>
+        <w:rPr>
+          <w:rFonts w:ascii="Arial" w:hAnsi="Arial" w:cs="Arial"/>
+          <w:lang w:val="tr-TR"/>
+        </w:rPr>
+      </w:pPr>
+    </w:p>
+    <w:p>
+      <w:pPr>
+        <w:pStyle w:val="ListParagraph"/>
+        <w:numPr>
+          <w:ilvl w:val="0"/>
+          <w:numId w:val="3"/>
+        </w:numPr>
+        <w:jc w:val="both"/>
+        <w:rPr>
+          <w:rFonts w:ascii="Arial" w:hAnsi="Arial" w:cs="Arial"/>
+          <w:b/>
+          <w:lang w:val="tr-TR"/>
+        </w:rPr>
+      </w:pPr>
+      <w:r>
+        <w:rPr>
+          <w:rFonts w:ascii="Arial" w:hAnsi="Arial" w:cs="Arial"/>
+          <w:b/>
+          <w:lang w:val="tr-TR"/>
+        </w:rPr>
+        <w:t>MerkleTree Class</w:t>
+      </w:r>
+    </w:p>
+    <w:p>
+      <w:pPr>
+        <w:jc w:val="both"/>
+        <w:rPr>
+          <w:rFonts w:ascii="Arial" w:hAnsi="Arial" w:cs="Arial"/>
+          <w:b/>
+          <w:lang w:val="tr-TR"/>
+        </w:rPr>
+      </w:pPr>
+      <w:r>
+        <w:rPr>
+          <w:rFonts w:ascii="Arial" w:hAnsi="Arial" w:cs="Arial"/>
+          <w:b/>
+          <w:lang w:val="tr-TR"/>
+        </w:rPr>
+        <w:t>Attributes:</w:t>
+      </w:r>
+    </w:p>
+    <w:p>
+      <w:pPr>
+        <w:pStyle w:val="ListParagraph"/>
+        <w:numPr>
+          <w:ilvl w:val="0"/>
+          <w:numId w:val="1"/>
+        </w:numPr>
+        <w:jc w:val="both"/>
+        <w:rPr>
+          <w:rFonts w:ascii="Arial" w:hAnsi="Arial" w:cs="Arial"/>
+          <w:b/>
+          <w:lang w:val="tr-TR"/>
+        </w:rPr>
+      </w:pPr>
+      <w:r>
+        <w:rPr>
+          <w:rFonts w:ascii="Arial" w:hAnsi="Arial" w:cs="Arial"/>
+          <w:b/>
+          <w:lang w:val="tr-TR"/>
+        </w:rPr>
+        <w:t xml:space="preserve">Node root: </w:t>
+      </w:r>
+      <w:r>
+        <w:rPr>
+          <w:rFonts w:ascii="Arial" w:hAnsi="Arial" w:cs="Arial"/>
+          <w:lang w:val="tr-TR"/>
+        </w:rPr>
+        <w:t>Root node of the tree</w:t>
+      </w:r>
+    </w:p>
+    <w:p>
+      <w:pPr>
+        <w:pStyle w:val="ListParagraph"/>
+        <w:numPr>
+          <w:ilvl w:val="0"/>
+          <w:numId w:val="1"/>
+        </w:numPr>
+        <w:jc w:val="both"/>
+        <w:rPr>
+          <w:rFonts w:ascii="Arial" w:hAnsi="Arial" w:cs="Arial"/>
+          <w:b/>
+          <w:lang w:val="tr-TR"/>
+        </w:rPr>
+      </w:pPr>
+      <w:r>
+        <w:rPr>
+          <w:rFonts w:ascii="Arial" w:hAnsi="Arial" w:cs="Arial"/>
+          <w:b/>
+          <w:lang w:val="tr-TR"/>
+        </w:rPr>
+        <w:t xml:space="preserve">List&lt;String&gt; leafSigs: </w:t>
+      </w:r>
+      <w:r>
+        <w:rPr>
+          <w:rFonts w:ascii="Arial" w:hAnsi="Arial" w:cs="Arial"/>
+          <w:lang w:val="tr-TR"/>
+        </w:rPr>
+        <w:t>Signatures of the leaves</w:t>
+      </w:r>
+    </w:p>
+    <w:p>
+      <w:pPr>
+        <w:jc w:val="both"/>
+        <w:rPr>
+          <w:rFonts w:ascii="Arial" w:hAnsi="Arial" w:cs="Arial"/>
+          <w:b/>
+          <w:lang w:val="tr-TR"/>
+        </w:rPr>
+      </w:pPr>
+      <w:r>
+        <w:rPr>
+          <w:rFonts w:ascii="Arial" w:hAnsi="Arial" w:cs="Arial"/>
+          <w:b/>
+          <w:lang w:val="tr-TR"/>
+        </w:rPr>
+        <w:t>Constructor:</w:t>
+      </w:r>
+    </w:p>
+    <w:p>
+      <w:pPr>
+        <w:pStyle w:val="ListParagraph"/>
+        <w:numPr>
+          <w:ilvl w:val="0"/>
+          <w:numId w:val="1"/>
+        </w:numPr>
+        <w:jc w:val="both"/>
+        <w:rPr>
+          <w:rFonts w:ascii="Arial" w:hAnsi="Arial" w:cs="Arial"/>
+          <w:b/>
+          <w:lang w:val="tr-TR"/>
+        </w:rPr>
+      </w:pPr>
+      <w:r>
+        <w:rPr>
+          <w:rFonts w:ascii="Arial" w:hAnsi="Arial" w:cs="Arial"/>
+          <w:b/>
+          <w:lang w:val="tr-TR"/>
+        </w:rPr>
+        <w:t>public MerkleTree(ArrayList&lt;Transaction&gt; transactions)</w:t>
+      </w:r>
+    </w:p>
+    <w:p>
+      <w:pPr>
+        <w:jc w:val="both"/>
+        <w:rPr>
+          <w:rFonts w:ascii="Arial" w:hAnsi="Arial" w:cs="Arial"/>
+          <w:b/>
+          <w:lang w:val="tr-TR"/>
+        </w:rPr>
+      </w:pPr>
+      <w:r>
+        <w:rPr>
+          <w:rFonts w:ascii="Arial" w:hAnsi="Arial" w:cs="Arial"/>
+          <w:b/>
+          <w:lang w:val="tr-TR"/>
+        </w:rPr>
+        <w:t>Operations:</w:t>
+      </w:r>
+    </w:p>
+    <w:p>
+      <w:pPr>
+        <w:pStyle w:val="ListParagraph"/>
+        <w:numPr>
+          <w:ilvl w:val="0"/>
+          <w:numId w:val="1"/>
+        </w:numPr>
+        <w:jc w:val="both"/>
+        <w:rPr>
+          <w:rFonts w:ascii="Arial" w:hAnsi="Arial" w:cs="Arial"/>
+          <w:b/>
+          <w:lang w:val="tr-TR"/>
+        </w:rPr>
+      </w:pPr>
+      <w:r>
+        <w:rPr>
+          <w:rFonts w:ascii="Arial" w:hAnsi="Arial" w:cs="Arial"/>
+          <w:b/>
+          <w:lang w:val="tr-TR"/>
+        </w:rPr>
+        <w:t>public void constructInternalNode(String signature)</w:t>
+      </w:r>
+    </w:p>
+    <w:p>
+      <w:pPr>
+        <w:pStyle w:val="ListParagraph"/>
+        <w:numPr>
+          <w:ilvl w:val="0"/>
+          <w:numId w:val="1"/>
+        </w:numPr>
+        <w:jc w:val="both"/>
+        <w:rPr>
+          <w:rFonts w:ascii="Arial" w:hAnsi="Arial" w:cs="Arial"/>
+          <w:b/>
+          <w:lang w:val="tr-TR"/>
+        </w:rPr>
+      </w:pPr>
+      <w:r>
+        <w:rPr>
+          <w:rFonts w:ascii="Arial" w:hAnsi="Arial" w:cs="Arial"/>
+          <w:b/>
+          <w:lang w:val="tr-TR"/>
+        </w:rPr>
+        <w:t>public void constructLeafNode(String signature)</w:t>
+      </w:r>
+    </w:p>
+    <w:p>
+      <w:pPr>
+        <w:pStyle w:val="ListParagraph"/>
+        <w:numPr>
+          <w:ilvl w:val="0"/>
+          <w:numId w:val="1"/>
+        </w:numPr>
+        <w:jc w:val="both"/>
+        <w:rPr>
+          <w:rFonts w:ascii="Arial" w:hAnsi="Arial" w:cs="Arial"/>
+          <w:b/>
+          <w:lang w:val="tr-TR"/>
+        </w:rPr>
+      </w:pPr>
+      <w:r>
+        <w:rPr>
+          <w:rFonts w:ascii="Arial" w:hAnsi="Arial" w:cs="Arial"/>
+          <w:b/>
+          <w:lang w:val="tr-TR"/>
+        </w:rPr>
+        <w:t xml:space="preserve">public String SHA256(String transaction): </w:t>
+      </w:r>
+      <w:r>
+        <w:rPr>
+          <w:rFonts w:ascii="Arial" w:hAnsi="Arial" w:cs="Arial"/>
+          <w:lang w:val="tr-TR"/>
+        </w:rPr>
+        <w:t>Computes the signature of the transaction by the SHA256 algorithm.</w:t>
+      </w:r>
+    </w:p>
+    <w:p>
+      <w:pPr>
+        <w:pStyle w:val="ListParagraph"/>
+        <w:numPr>
+          <w:ilvl w:val="0"/>
+          <w:numId w:val="1"/>
+        </w:numPr>
+        <w:jc w:val="both"/>
+        <w:rPr>
+          <w:rFonts w:ascii="Arial" w:hAnsi="Arial" w:cs="Arial"/>
+          <w:b/>
+          <w:lang w:val="tr-TR"/>
+        </w:rPr>
+      </w:pPr>
+      <w:r>
+        <w:rPr>
+          <w:rFonts w:ascii="Arial" w:hAnsi="Arial" w:cs="Arial"/>
+          <w:b/>
+          <w:lang w:val="tr-TR"/>
+        </w:rPr>
         <w:lastRenderedPageBreak/>
+        <w:t xml:space="preserve">public byte[] internalHash(String leftSignature, String rightSignature): </w:t>
+      </w:r>
+      <w:r>
+        <w:rPr>
+          <w:rFonts w:ascii="Arial" w:hAnsi="Arial" w:cs="Arial"/>
+          <w:lang w:val="tr-TR"/>
+        </w:rPr>
+        <w:t>Computes the signature of the internal node from the child nodes</w:t>
+      </w:r>
+    </w:p>
+    <w:p>
+      <w:pPr>
+        <w:pStyle w:val="ListParagraph"/>
+        <w:jc w:val="both"/>
+        <w:rPr>
+          <w:rFonts w:ascii="Arial" w:hAnsi="Arial" w:cs="Arial"/>
+          <w:b/>
+          <w:lang w:val="tr-TR"/>
+        </w:rPr>
+      </w:pPr>
+    </w:p>
+    <w:p>
+      <w:pPr>
+        <w:pStyle w:val="ListParagraph"/>
+        <w:numPr>
+          <w:ilvl w:val="0"/>
+          <w:numId w:val="3"/>
+        </w:numPr>
+        <w:jc w:val="both"/>
+        <w:rPr>
+          <w:rFonts w:ascii="Arial" w:hAnsi="Arial" w:cs="Arial"/>
+          <w:b/>
+          <w:lang w:val="tr-TR"/>
+        </w:rPr>
+      </w:pPr>
+      <w:r>
+        <w:rPr>
+          <w:rFonts w:ascii="Arial" w:hAnsi="Arial" w:cs="Arial"/>
+          <w:b/>
+          <w:lang w:val="tr-TR"/>
+        </w:rPr>
+        <w:t>Peer Class</w:t>
+      </w:r>
+    </w:p>
+    <w:p>
+      <w:pPr>
+        <w:jc w:val="both"/>
+        <w:rPr>
+          <w:rFonts w:ascii="Arial" w:hAnsi="Arial" w:cs="Arial"/>
+          <w:b/>
+          <w:lang w:val="tr-TR"/>
+        </w:rPr>
+      </w:pPr>
+      <w:r>
+        <w:rPr>
+          <w:rFonts w:ascii="Arial" w:hAnsi="Arial" w:cs="Arial"/>
+          <w:b/>
+          <w:lang w:val="tr-TR"/>
+        </w:rPr>
+        <w:t>Attributes:</w:t>
+      </w:r>
+    </w:p>
+    <w:p>
+      <w:pPr>
+        <w:pStyle w:val="ListParagraph"/>
+        <w:numPr>
+          <w:ilvl w:val="0"/>
+          <w:numId w:val="1"/>
+        </w:numPr>
+        <w:jc w:val="both"/>
+        <w:rPr>
+          <w:rFonts w:ascii="Arial" w:hAnsi="Arial" w:cs="Arial"/>
+          <w:b/>
+          <w:lang w:val="tr-TR"/>
+        </w:rPr>
+      </w:pPr>
+      <w:r>
+        <w:rPr>
+          <w:rFonts w:ascii="Arial" w:hAnsi="Arial" w:cs="Arial"/>
+          <w:b/>
+          <w:lang w:val="tr-TR"/>
+        </w:rPr>
+        <w:t xml:space="preserve">private Socket peerSocket: </w:t>
+      </w:r>
+      <w:r>
+        <w:rPr>
+          <w:rFonts w:ascii="Arial" w:hAnsi="Arial" w:cs="Arial"/>
+          <w:lang w:val="tr-TR"/>
+        </w:rPr>
+        <w:t>End-point of the peer which contains its IP address and port.</w:t>
+      </w:r>
+    </w:p>
+    <w:p>
+      <w:pPr>
+        <w:pStyle w:val="ListParagraph"/>
+        <w:numPr>
+          <w:ilvl w:val="0"/>
+          <w:numId w:val="1"/>
+        </w:numPr>
+        <w:jc w:val="both"/>
+        <w:rPr>
+          <w:rFonts w:ascii="Arial" w:hAnsi="Arial" w:cs="Arial"/>
+          <w:b/>
+          <w:lang w:val="tr-TR"/>
+        </w:rPr>
+      </w:pPr>
+      <w:r>
+        <w:rPr>
+          <w:rFonts w:ascii="Arial" w:hAnsi="Arial" w:cs="Arial"/>
+          <w:b/>
+          <w:lang w:val="tr-TR"/>
+        </w:rPr>
+        <w:t xml:space="preserve">private FileManager fileManager: </w:t>
+      </w:r>
+      <w:r>
+        <w:rPr>
+          <w:rFonts w:ascii="Arial" w:hAnsi="Arial" w:cs="Arial"/>
+          <w:lang w:val="tr-TR"/>
+        </w:rPr>
+        <w:t>Reads and writes the data into local files.</w:t>
+      </w:r>
+    </w:p>
+    <w:p>
+      <w:pPr>
+        <w:pStyle w:val="ListParagraph"/>
+        <w:numPr>
+          <w:ilvl w:val="0"/>
+          <w:numId w:val="1"/>
+        </w:numPr>
+        <w:jc w:val="both"/>
+        <w:rPr>
+          <w:rFonts w:ascii="Arial" w:hAnsi="Arial" w:cs="Arial"/>
+          <w:b/>
+          <w:lang w:val="tr-TR"/>
+        </w:rPr>
+      </w:pPr>
+      <w:r>
+        <w:rPr>
+          <w:rFonts w:ascii="Arial" w:hAnsi="Arial" w:cs="Arial"/>
+          <w:b/>
+          <w:lang w:val="tr-TR"/>
+        </w:rPr>
+        <w:t xml:space="preserve">private NetworkManager networkManager: </w:t>
+      </w:r>
+      <w:r>
+        <w:rPr>
+          <w:rFonts w:ascii="Arial" w:hAnsi="Arial" w:cs="Arial"/>
+          <w:lang w:val="tr-TR"/>
+        </w:rPr>
+        <w:t xml:space="preserve">Establishes a connection between the peer and the </w:t>
+      </w:r>
+      <w:r>
+        <w:rPr>
+          <w:rFonts w:ascii="Arial" w:hAnsi="Arial" w:cs="Arial"/>
+          <w:lang w:val="tr-TR"/>
+        </w:rPr>
+        <w:t>Akamai servers.</w:t>
+      </w:r>
+    </w:p>
+    <w:p>
+      <w:pPr>
+        <w:pStyle w:val="ListParagraph"/>
+        <w:jc w:val="both"/>
+        <w:rPr>
+          <w:rFonts w:ascii="Arial" w:hAnsi="Arial" w:cs="Arial"/>
+          <w:b/>
+          <w:lang w:val="tr-TR"/>
+        </w:rPr>
+      </w:pPr>
+    </w:p>
+    <w:p>
+      <w:pPr>
+        <w:pStyle w:val="ListParagraph"/>
+        <w:numPr>
+          <w:ilvl w:val="0"/>
+          <w:numId w:val="3"/>
+        </w:numPr>
+        <w:jc w:val="both"/>
+        <w:rPr>
+          <w:rFonts w:ascii="Arial" w:hAnsi="Arial" w:cs="Arial"/>
+          <w:b/>
+          <w:lang w:val="tr-TR"/>
+        </w:rPr>
+      </w:pPr>
+      <w:r>
+        <w:rPr>
+          <w:rFonts w:ascii="Arial" w:hAnsi="Arial" w:cs="Arial"/>
+          <w:b/>
+          <w:lang w:val="tr-TR"/>
+        </w:rPr>
+        <w:t>FileManager Class</w:t>
+      </w:r>
+    </w:p>
+    <w:p>
+      <w:pPr>
+        <w:jc w:val="both"/>
+        <w:rPr>
+          <w:rFonts w:ascii="Arial" w:hAnsi="Arial" w:cs="Arial"/>
+          <w:lang w:val="tr-TR"/>
+        </w:rPr>
+      </w:pPr>
+      <w:r>
+        <w:rPr>
+          <w:rFonts w:ascii="Arial" w:hAnsi="Arial" w:cs="Arial"/>
+          <w:b/>
+          <w:lang w:val="tr-TR"/>
+        </w:rPr>
         <w:t>Operations:</w:t>
       </w:r>
     </w:p>
@@ -1050,31 +1987,202 @@
         <w:jc w:val="both"/>
         <w:rPr>
           <w:rFonts w:ascii="Arial" w:hAnsi="Arial" w:cs="Arial"/>
-          <w:b/>
-          <w:lang w:val="tr-TR"/>
-        </w:rPr>
-      </w:pPr>
-      <w:r>
-        <w:rPr>
-          <w:rFonts w:ascii="Arial" w:hAnsi="Arial" w:cs="Arial"/>
-          <w:b/>
-          <w:lang w:val="tr-TR"/>
-        </w:rPr>
-        <w:t xml:space="preserve">public boolean addBlock(Block block): </w:t>
-      </w:r>
-      <w:r>
-        <w:rPr>
-          <w:rFonts w:ascii="Arial" w:hAnsi="Arial" w:cs="Arial"/>
-          <w:lang w:val="tr-TR"/>
-        </w:rPr>
-        <w:t>Adds a new block to the chain if it is valid</w:t>
-      </w:r>
-      <w:r>
-        <w:rPr>
-          <w:rFonts w:ascii="Arial" w:hAnsi="Arial" w:cs="Arial"/>
-          <w:lang w:val="tr-TR"/>
-        </w:rPr>
-        <w:t xml:space="preserve"> and returns the receipt</w:t>
+          <w:lang w:val="tr-TR"/>
+        </w:rPr>
+      </w:pPr>
+      <w:r>
+        <w:rPr>
+          <w:rFonts w:ascii="Arial" w:hAnsi="Arial" w:cs="Arial"/>
+          <w:b/>
+          <w:lang w:val="tr-TR"/>
+        </w:rPr>
+        <w:t>public String read</w:t>
+      </w:r>
+      <w:r>
+        <w:rPr>
+          <w:rFonts w:ascii="Arial" w:hAnsi="Arial" w:cs="Arial"/>
+          <w:b/>
+          <w:lang w:val="tr-TR"/>
+        </w:rPr>
+        <w:t>FromFile</w:t>
+      </w:r>
+      <w:r>
+        <w:rPr>
+          <w:rFonts w:ascii="Arial" w:hAnsi="Arial" w:cs="Arial"/>
+          <w:b/>
+          <w:lang w:val="tr-TR"/>
+        </w:rPr>
+        <w:t>(</w:t>
+      </w:r>
+      <w:r>
+        <w:rPr>
+          <w:rFonts w:ascii="Arial" w:hAnsi="Arial" w:cs="Arial"/>
+          <w:b/>
+          <w:lang w:val="tr-TR"/>
+        </w:rPr>
+        <w:t>String fileName</w:t>
+      </w:r>
+      <w:r>
+        <w:rPr>
+          <w:rFonts w:ascii="Arial" w:hAnsi="Arial" w:cs="Arial"/>
+          <w:b/>
+          <w:lang w:val="tr-TR"/>
+        </w:rPr>
+        <w:t>):</w:t>
+      </w:r>
+      <w:r>
+        <w:rPr>
+          <w:rFonts w:ascii="Arial" w:hAnsi="Arial" w:cs="Arial"/>
+          <w:lang w:val="tr-TR"/>
+        </w:rPr>
+        <w:t xml:space="preserve"> Reads the data from the file.</w:t>
+      </w:r>
+    </w:p>
+    <w:p>
+      <w:pPr>
+        <w:pStyle w:val="ListParagraph"/>
+        <w:numPr>
+          <w:ilvl w:val="0"/>
+          <w:numId w:val="1"/>
+        </w:numPr>
+        <w:jc w:val="both"/>
+        <w:rPr>
+          <w:rFonts w:ascii="Arial" w:hAnsi="Arial" w:cs="Arial"/>
+          <w:lang w:val="tr-TR"/>
+        </w:rPr>
+      </w:pPr>
+      <w:r>
+        <w:rPr>
+          <w:rFonts w:ascii="Arial" w:hAnsi="Arial" w:cs="Arial"/>
+          <w:b/>
+          <w:lang w:val="tr-TR"/>
+        </w:rPr>
+        <w:t xml:space="preserve">public void writeToFile(String data): </w:t>
+      </w:r>
+      <w:r>
+        <w:rPr>
+          <w:rFonts w:ascii="Arial" w:hAnsi="Arial" w:cs="Arial"/>
+          <w:lang w:val="tr-TR"/>
+        </w:rPr>
+        <w:t>Writes the data to the file.</w:t>
+      </w:r>
+    </w:p>
+    <w:p>
+      <w:pPr>
+        <w:pStyle w:val="ListParagraph"/>
+        <w:jc w:val="both"/>
+        <w:rPr>
+          <w:rFonts w:ascii="Arial" w:hAnsi="Arial" w:cs="Arial"/>
+          <w:lang w:val="tr-TR"/>
+        </w:rPr>
+      </w:pPr>
+    </w:p>
+    <w:p>
+      <w:pPr>
+        <w:pStyle w:val="ListParagraph"/>
+        <w:numPr>
+          <w:ilvl w:val="0"/>
+          <w:numId w:val="3"/>
+        </w:numPr>
+        <w:jc w:val="both"/>
+        <w:rPr>
+          <w:rFonts w:ascii="Arial" w:hAnsi="Arial" w:cs="Arial"/>
+          <w:b/>
+          <w:lang w:val="tr-TR"/>
+        </w:rPr>
+      </w:pPr>
+      <w:r>
+        <w:rPr>
+          <w:rFonts w:ascii="Arial" w:hAnsi="Arial" w:cs="Arial"/>
+          <w:b/>
+          <w:lang w:val="tr-TR"/>
+        </w:rPr>
+        <w:t>NetworkManager Class</w:t>
+      </w:r>
+    </w:p>
+    <w:p>
+      <w:pPr>
+        <w:jc w:val="both"/>
+        <w:rPr>
+          <w:rFonts w:ascii="Arial" w:hAnsi="Arial" w:cs="Arial"/>
+          <w:b/>
+          <w:lang w:val="tr-TR"/>
+        </w:rPr>
+      </w:pPr>
+      <w:r>
+        <w:rPr>
+          <w:rFonts w:ascii="Arial" w:hAnsi="Arial" w:cs="Arial"/>
+          <w:b/>
+          <w:lang w:val="tr-TR"/>
+        </w:rPr>
+        <w:t>Operations:</w:t>
+      </w:r>
+    </w:p>
+    <w:p>
+      <w:pPr>
+        <w:pStyle w:val="ListParagraph"/>
+        <w:numPr>
+          <w:ilvl w:val="0"/>
+          <w:numId w:val="1"/>
+        </w:numPr>
+        <w:jc w:val="both"/>
+        <w:rPr>
+          <w:rFonts w:ascii="Arial" w:hAnsi="Arial" w:cs="Arial"/>
+          <w:b/>
+          <w:lang w:val="tr-TR"/>
+        </w:rPr>
+      </w:pPr>
+      <w:r>
+        <w:rPr>
+          <w:rFonts w:ascii="Arial" w:hAnsi="Arial" w:cs="Arial"/>
+          <w:b/>
+          <w:lang w:val="tr-TR"/>
+        </w:rPr>
+        <w:t>public void sendData(String fileName</w:t>
+      </w:r>
+      <w:r>
+        <w:rPr>
+          <w:rFonts w:ascii="Arial" w:hAnsi="Arial" w:cs="Arial"/>
+          <w:b/>
+          <w:lang w:val="tr-TR"/>
+        </w:rPr>
+        <w:t>, String link</w:t>
+      </w:r>
+      <w:r>
+        <w:rPr>
+          <w:rFonts w:ascii="Arial" w:hAnsi="Arial" w:cs="Arial"/>
+          <w:b/>
+          <w:lang w:val="tr-TR"/>
+        </w:rPr>
+        <w:t xml:space="preserve">): </w:t>
+      </w:r>
+      <w:r>
+        <w:rPr>
+          <w:rFonts w:ascii="Arial" w:hAnsi="Arial" w:cs="Arial"/>
+          <w:lang w:val="tr-TR"/>
+        </w:rPr>
+        <w:t xml:space="preserve">Send data </w:t>
+      </w:r>
+      <w:r>
+        <w:rPr>
+          <w:rFonts w:ascii="Arial" w:hAnsi="Arial" w:cs="Arial"/>
+          <w:lang w:val="tr-TR"/>
+        </w:rPr>
+        <w:t>in</w:t>
+      </w:r>
+      <w:r>
+        <w:rPr>
+          <w:rFonts w:ascii="Arial" w:hAnsi="Arial" w:cs="Arial"/>
+          <w:lang w:val="tr-TR"/>
+        </w:rPr>
+        <w:t xml:space="preserve"> the file</w:t>
+      </w:r>
+      <w:r>
+        <w:rPr>
+          <w:rFonts w:ascii="Arial" w:hAnsi="Arial" w:cs="Arial"/>
+          <w:lang w:val="tr-TR"/>
+        </w:rPr>
+        <w:t xml:space="preserve"> to the appropriate link</w:t>
       </w:r>
       <w:r>
         <w:rPr>
@@ -1083,52 +2191,6 @@
         </w:rPr>
         <w:t>.</w:t>
       </w:r>
-    </w:p>
-    <w:p>
-      <w:pPr>
-        <w:pStyle w:val="ListParagraph"/>
-        <w:numPr>
-          <w:ilvl w:val="0"/>
-          <w:numId w:val="1"/>
-        </w:numPr>
-        <w:jc w:val="both"/>
-        <w:rPr>
-          <w:rFonts w:ascii="Arial" w:hAnsi="Arial" w:cs="Arial"/>
-          <w:b/>
-          <w:lang w:val="tr-TR"/>
-        </w:rPr>
-      </w:pPr>
-      <w:r>
-        <w:rPr>
-          <w:rFonts w:ascii="Arial" w:hAnsi="Arial" w:cs="Arial"/>
-          <w:b/>
-          <w:lang w:val="tr-TR"/>
-        </w:rPr>
-        <w:t>p</w:t>
-      </w:r>
-      <w:r>
-        <w:rPr>
-          <w:rFonts w:ascii="Arial" w:hAnsi="Arial" w:cs="Arial"/>
-          <w:b/>
-          <w:lang w:val="tr-TR"/>
-        </w:rPr>
-        <w:t>ublic</w:t>
-      </w:r>
-      <w:r>
-        <w:rPr>
-          <w:rFonts w:ascii="Arial" w:hAnsi="Arial" w:cs="Arial"/>
-          <w:b/>
-          <w:lang w:val="tr-TR"/>
-        </w:rPr>
-        <w:t xml:space="preserve"> List&lt;String&gt; query(SqlPredicate predicate): </w:t>
-      </w:r>
-      <w:r>
-        <w:rPr>
-          <w:rFonts w:ascii="Arial" w:hAnsi="Arial" w:cs="Arial"/>
-          <w:lang w:val="tr-TR"/>
-        </w:rPr>
-        <w:t>Executes a query for the chain.</w:t>
-      </w:r>
       <w:r>
         <w:rPr>
           <w:rFonts w:ascii="Arial" w:hAnsi="Arial" w:cs="Arial"/>
@@ -1137,6 +2199,194 @@
         </w:rPr>
         <w:t xml:space="preserve"> </w:t>
       </w:r>
+    </w:p>
+    <w:p>
+      <w:pPr>
+        <w:pStyle w:val="ListParagraph"/>
+        <w:numPr>
+          <w:ilvl w:val="0"/>
+          <w:numId w:val="1"/>
+        </w:numPr>
+        <w:jc w:val="both"/>
+        <w:rPr>
+          <w:rFonts w:ascii="Arial" w:hAnsi="Arial" w:cs="Arial"/>
+          <w:b/>
+          <w:lang w:val="tr-TR"/>
+        </w:rPr>
+      </w:pPr>
+      <w:r>
+        <w:rPr>
+          <w:rFonts w:ascii="Arial" w:hAnsi="Arial" w:cs="Arial"/>
+          <w:b/>
+          <w:lang w:val="tr-TR"/>
+        </w:rPr>
+        <w:t xml:space="preserve">public String receiveData(String link): </w:t>
+      </w:r>
+      <w:r>
+        <w:rPr>
+          <w:rFonts w:ascii="Arial" w:hAnsi="Arial" w:cs="Arial"/>
+          <w:lang w:val="tr-TR"/>
+        </w:rPr>
+        <w:t>Gets the data from the appropriate link.</w:t>
+      </w:r>
+      <w:r>
+        <w:rPr>
+          <w:rFonts w:ascii="Arial" w:hAnsi="Arial" w:cs="Arial"/>
+          <w:b/>
+          <w:lang w:val="tr-TR"/>
+        </w:rPr>
+        <w:t xml:space="preserve">  </w:t>
+      </w:r>
+    </w:p>
+    <w:p>
+      <w:pPr>
+        <w:pStyle w:val="ListParagraph"/>
+        <w:numPr>
+          <w:ilvl w:val="0"/>
+          <w:numId w:val="1"/>
+        </w:numPr>
+        <w:jc w:val="both"/>
+        <w:rPr>
+          <w:rFonts w:ascii="Arial" w:hAnsi="Arial" w:cs="Arial"/>
+          <w:b/>
+          <w:lang w:val="tr-TR"/>
+        </w:rPr>
+      </w:pPr>
+      <w:r>
+        <w:rPr>
+          <w:rFonts w:ascii="Arial" w:hAnsi="Arial" w:cs="Arial"/>
+          <w:b/>
+          <w:lang w:val="tr-TR"/>
+        </w:rPr>
+        <w:t xml:space="preserve">public void connect(NetworkAddress addr): </w:t>
+      </w:r>
+      <w:r>
+        <w:rPr>
+          <w:rFonts w:ascii="Arial" w:hAnsi="Arial" w:cs="Arial"/>
+          <w:lang w:val="tr-TR"/>
+        </w:rPr>
+        <w:t>Connects to the network address</w:t>
+      </w:r>
+    </w:p>
+    <w:p>
+      <w:pPr>
+        <w:pStyle w:val="ListParagraph"/>
+        <w:jc w:val="both"/>
+        <w:rPr>
+          <w:rFonts w:ascii="Arial" w:hAnsi="Arial" w:cs="Arial"/>
+          <w:b/>
+          <w:lang w:val="tr-TR"/>
+        </w:rPr>
+      </w:pPr>
+    </w:p>
+    <w:p>
+      <w:pPr>
+        <w:pStyle w:val="ListParagraph"/>
+        <w:numPr>
+          <w:ilvl w:val="0"/>
+          <w:numId w:val="3"/>
+        </w:numPr>
+        <w:jc w:val="both"/>
+        <w:rPr>
+          <w:rFonts w:ascii="Arial" w:hAnsi="Arial" w:cs="Arial"/>
+          <w:b/>
+          <w:lang w:val="tr-TR"/>
+        </w:rPr>
+      </w:pPr>
+      <w:r>
+        <w:rPr>
+          <w:rFonts w:ascii="Arial" w:hAnsi="Arial" w:cs="Arial"/>
+          <w:b/>
+          <w:lang w:val="tr-TR"/>
+        </w:rPr>
+        <w:t>AkamaiManager Class</w:t>
+      </w:r>
+    </w:p>
+    <w:p>
+      <w:pPr>
+        <w:jc w:val="both"/>
+        <w:rPr>
+          <w:rFonts w:ascii="Arial" w:hAnsi="Arial" w:cs="Arial"/>
+          <w:lang w:val="tr-TR"/>
+        </w:rPr>
+      </w:pPr>
+      <w:r>
+        <w:rPr>
+          <w:rFonts w:ascii="Arial" w:hAnsi="Arial" w:cs="Arial"/>
+          <w:b/>
+          <w:lang w:val="tr-TR"/>
+        </w:rPr>
+        <w:t xml:space="preserve">Base Class: </w:t>
+      </w:r>
+      <w:r>
+        <w:rPr>
+          <w:rFonts w:ascii="Arial" w:hAnsi="Arial" w:cs="Arial"/>
+          <w:lang w:val="tr-TR"/>
+        </w:rPr>
+        <w:t>NetworkManager</w:t>
+      </w:r>
+    </w:p>
+    <w:p>
+      <w:pPr>
+        <w:jc w:val="both"/>
+        <w:rPr>
+          <w:rFonts w:ascii="Arial" w:hAnsi="Arial" w:cs="Arial"/>
+          <w:b/>
+          <w:lang w:val="tr-TR"/>
+        </w:rPr>
+      </w:pPr>
+      <w:r>
+        <w:rPr>
+          <w:rFonts w:ascii="Arial" w:hAnsi="Arial" w:cs="Arial"/>
+          <w:b/>
+          <w:lang w:val="tr-TR"/>
+        </w:rPr>
+        <w:t xml:space="preserve">Operations: </w:t>
+      </w:r>
+    </w:p>
+    <w:p>
+      <w:pPr>
+        <w:pStyle w:val="ListParagraph"/>
+        <w:numPr>
+          <w:ilvl w:val="0"/>
+          <w:numId w:val="1"/>
+        </w:numPr>
+        <w:jc w:val="both"/>
+        <w:rPr>
+          <w:rFonts w:ascii="Arial" w:hAnsi="Arial" w:cs="Arial"/>
+          <w:b/>
+          <w:lang w:val="tr-TR"/>
+        </w:rPr>
+      </w:pPr>
+      <w:r>
+        <w:rPr>
+          <w:rFonts w:ascii="Arial" w:hAnsi="Arial" w:cs="Arial"/>
+          <w:b/>
+          <w:lang w:val="tr-TR"/>
+        </w:rPr>
+        <w:t xml:space="preserve">public void sendData(String fileName): </w:t>
+      </w:r>
+      <w:r>
+        <w:rPr>
+          <w:rFonts w:ascii="Arial" w:hAnsi="Arial" w:cs="Arial"/>
+          <w:lang w:val="tr-TR"/>
+        </w:rPr>
+        <w:t>Send data to the file</w:t>
+      </w:r>
+      <w:r>
+        <w:rPr>
+          <w:rFonts w:ascii="Arial" w:hAnsi="Arial" w:cs="Arial"/>
+          <w:lang w:val="tr-TR"/>
+        </w:rPr>
+        <w:t xml:space="preserve"> adapted to Akamai API</w:t>
+      </w:r>
+      <w:r>
+        <w:rPr>
+          <w:rFonts w:ascii="Arial" w:hAnsi="Arial" w:cs="Arial"/>
+          <w:lang w:val="tr-TR"/>
+        </w:rPr>
+        <w:t>.</w:t>
+      </w:r>
       <w:r>
         <w:rPr>
           <w:rFonts w:ascii="Arial" w:hAnsi="Arial" w:cs="Arial"/>
@@ -1149,13 +2399,73 @@
     <w:p>
       <w:pPr>
         <w:pStyle w:val="ListParagraph"/>
-        <w:jc w:val="both"/>
-        <w:rPr>
-          <w:rFonts w:ascii="Arial" w:hAnsi="Arial" w:cs="Arial"/>
-          <w:b/>
-          <w:lang w:val="tr-TR"/>
-        </w:rPr>
-      </w:pPr>
+        <w:numPr>
+          <w:ilvl w:val="0"/>
+          <w:numId w:val="1"/>
+        </w:numPr>
+        <w:jc w:val="both"/>
+        <w:rPr>
+          <w:rFonts w:ascii="Arial" w:hAnsi="Arial" w:cs="Arial"/>
+          <w:b/>
+          <w:lang w:val="tr-TR"/>
+        </w:rPr>
+      </w:pPr>
+      <w:r>
+        <w:rPr>
+          <w:rFonts w:ascii="Arial" w:hAnsi="Arial" w:cs="Arial"/>
+          <w:b/>
+          <w:lang w:val="tr-TR"/>
+        </w:rPr>
+        <w:t xml:space="preserve">public String receiveData(String link): </w:t>
+      </w:r>
+      <w:r>
+        <w:rPr>
+          <w:rFonts w:ascii="Arial" w:hAnsi="Arial" w:cs="Arial"/>
+          <w:lang w:val="tr-TR"/>
+        </w:rPr>
+        <w:t>Gets the data from the appropriate link</w:t>
+      </w:r>
+      <w:r>
+        <w:rPr>
+          <w:rFonts w:ascii="Arial" w:hAnsi="Arial" w:cs="Arial"/>
+          <w:lang w:val="tr-TR"/>
+        </w:rPr>
+        <w:t xml:space="preserve"> adapted to Akamai API</w:t>
+      </w:r>
+      <w:r>
+        <w:rPr>
+          <w:rFonts w:ascii="Arial" w:hAnsi="Arial" w:cs="Arial"/>
+          <w:lang w:val="tr-TR"/>
+        </w:rPr>
+        <w:t>.</w:t>
+      </w:r>
+      <w:r>
+        <w:rPr>
+          <w:rFonts w:ascii="Arial" w:hAnsi="Arial" w:cs="Arial"/>
+          <w:b/>
+          <w:lang w:val="tr-TR"/>
+        </w:rPr>
+        <w:t xml:space="preserve"> </w:t>
+      </w:r>
+    </w:p>
+    <w:p>
+      <w:pPr>
+        <w:pStyle w:val="ListParagraph"/>
+        <w:jc w:val="both"/>
+        <w:rPr>
+          <w:rFonts w:ascii="Arial" w:hAnsi="Arial" w:cs="Arial"/>
+          <w:b/>
+          <w:lang w:val="tr-TR"/>
+        </w:rPr>
+      </w:pPr>
+      <w:r>
+        <w:rPr>
+          <w:rFonts w:ascii="Arial" w:hAnsi="Arial" w:cs="Arial"/>
+          <w:b/>
+          <w:lang w:val="tr-TR"/>
+        </w:rPr>
+        <w:t xml:space="preserve"> </w:t>
+      </w:r>
     </w:p>
     <w:p>
       <w:pPr>
@@ -1177,8 +2487,175 @@
           <w:b/>
           <w:lang w:val="tr-TR"/>
         </w:rPr>
-        <w:t>BlockchainController Class</w:t>
-      </w:r>
+        <w:t>Transaction</w:t>
+      </w:r>
+      <w:r>
+        <w:rPr>
+          <w:rFonts w:ascii="Arial" w:hAnsi="Arial" w:cs="Arial"/>
+          <w:b/>
+          <w:lang w:val="tr-TR"/>
+        </w:rPr>
+        <w:t xml:space="preserve"> Class</w:t>
+      </w:r>
+      <w:r>
+        <w:rPr>
+          <w:rFonts w:ascii="Arial" w:hAnsi="Arial" w:cs="Arial"/>
+          <w:b/>
+          <w:lang w:val="tr-TR"/>
+        </w:rPr>
+        <w:t xml:space="preserve"> (Abstract Class)</w:t>
+      </w:r>
+    </w:p>
+    <w:p>
+      <w:pPr>
+        <w:jc w:val="both"/>
+        <w:rPr>
+          <w:rFonts w:ascii="Arial" w:hAnsi="Arial" w:cs="Arial"/>
+          <w:b/>
+          <w:lang w:val="tr-TR"/>
+        </w:rPr>
+      </w:pPr>
+      <w:r>
+        <w:rPr>
+          <w:rFonts w:ascii="Arial" w:hAnsi="Arial" w:cs="Arial"/>
+          <w:b/>
+          <w:lang w:val="tr-TR"/>
+        </w:rPr>
+        <w:t>Attributes:</w:t>
+      </w:r>
+    </w:p>
+    <w:p>
+      <w:pPr>
+        <w:pStyle w:val="ListParagraph"/>
+        <w:numPr>
+          <w:ilvl w:val="0"/>
+          <w:numId w:val="1"/>
+        </w:numPr>
+        <w:jc w:val="both"/>
+        <w:rPr>
+          <w:rFonts w:ascii="Arial" w:hAnsi="Arial" w:cs="Arial"/>
+          <w:lang w:val="tr-TR"/>
+        </w:rPr>
+      </w:pPr>
+      <w:r>
+        <w:rPr>
+          <w:rFonts w:ascii="Arial" w:hAnsi="Arial" w:cs="Arial"/>
+          <w:b/>
+          <w:lang w:val="tr-TR"/>
+        </w:rPr>
+        <w:t xml:space="preserve">private Peer peer: </w:t>
+      </w:r>
+      <w:r>
+        <w:rPr>
+          <w:rFonts w:ascii="Arial" w:hAnsi="Arial" w:cs="Arial"/>
+          <w:lang w:val="tr-TR"/>
+        </w:rPr>
+        <w:t xml:space="preserve">Peer associated with the transaction </w:t>
+      </w:r>
+    </w:p>
+    <w:p>
+      <w:pPr>
+        <w:pStyle w:val="ListParagraph"/>
+        <w:numPr>
+          <w:ilvl w:val="0"/>
+          <w:numId w:val="1"/>
+        </w:numPr>
+        <w:jc w:val="both"/>
+        <w:rPr>
+          <w:rFonts w:ascii="Arial" w:hAnsi="Arial" w:cs="Arial"/>
+          <w:b/>
+          <w:lang w:val="tr-TR"/>
+        </w:rPr>
+      </w:pPr>
+      <w:r>
+        <w:rPr>
+          <w:rFonts w:ascii="Arial" w:hAnsi="Arial" w:cs="Arial"/>
+          <w:b/>
+          <w:lang w:val="tr-TR"/>
+        </w:rPr>
+        <w:t xml:space="preserve">private String format: </w:t>
+      </w:r>
+      <w:r>
+        <w:rPr>
+          <w:rFonts w:ascii="Arial" w:hAnsi="Arial" w:cs="Arial"/>
+          <w:lang w:val="tr-TR"/>
+        </w:rPr>
+        <w:t>String representation of transaction</w:t>
+      </w:r>
+      <w:r>
+        <w:rPr>
+          <w:rFonts w:ascii="Arial" w:hAnsi="Arial" w:cs="Arial"/>
+          <w:lang w:val="tr-TR"/>
+        </w:rPr>
+        <w:t xml:space="preserve"> for producing its signature</w:t>
+      </w:r>
+    </w:p>
+    <w:p>
+      <w:pPr>
+        <w:jc w:val="both"/>
+        <w:rPr>
+          <w:rFonts w:ascii="Arial" w:hAnsi="Arial" w:cs="Arial"/>
+          <w:b/>
+          <w:lang w:val="tr-TR"/>
+        </w:rPr>
+      </w:pPr>
+      <w:r>
+        <w:rPr>
+          <w:rFonts w:ascii="Arial" w:hAnsi="Arial" w:cs="Arial"/>
+          <w:b/>
+          <w:lang w:val="tr-TR"/>
+        </w:rPr>
+        <w:t>Operations:</w:t>
+      </w:r>
+    </w:p>
+    <w:p>
+      <w:pPr>
+        <w:pStyle w:val="ListParagraph"/>
+        <w:numPr>
+          <w:ilvl w:val="0"/>
+          <w:numId w:val="1"/>
+        </w:numPr>
+        <w:jc w:val="both"/>
+        <w:rPr>
+          <w:rFonts w:ascii="Arial" w:hAnsi="Arial" w:cs="Arial"/>
+          <w:b/>
+          <w:lang w:val="tr-TR"/>
+        </w:rPr>
+      </w:pPr>
+      <w:r>
+        <w:rPr>
+          <w:rFonts w:ascii="Arial" w:hAnsi="Arial" w:cs="Arial"/>
+          <w:b/>
+          <w:lang w:val="tr-TR"/>
+        </w:rPr>
+        <w:lastRenderedPageBreak/>
+        <w:t xml:space="preserve">public void execute(): </w:t>
+      </w:r>
+      <w:r>
+        <w:rPr>
+          <w:rFonts w:ascii="Arial" w:hAnsi="Arial" w:cs="Arial"/>
+          <w:lang w:val="tr-TR"/>
+        </w:rPr>
+        <w:t>Executes the transaction</w:t>
+      </w:r>
+      <w:r>
+        <w:rPr>
+          <w:rFonts w:ascii="Arial" w:hAnsi="Arial" w:cs="Arial"/>
+          <w:lang w:val="tr-TR"/>
+        </w:rPr>
+        <w:t>.</w:t>
+      </w:r>
+    </w:p>
+    <w:p>
+      <w:pPr>
+        <w:pStyle w:val="ListParagraph"/>
+        <w:jc w:val="both"/>
+        <w:rPr>
+          <w:rFonts w:ascii="Arial" w:hAnsi="Arial" w:cs="Arial"/>
+          <w:b/>
+          <w:lang w:val="tr-TR"/>
+        </w:rPr>
+      </w:pPr>
     </w:p>
     <w:p>
       <w:pPr>
@@ -1200,194 +2677,172 @@
           <w:b/>
           <w:lang w:val="tr-TR"/>
         </w:rPr>
-        <w:t>BlockMiner Class</w:t>
-      </w:r>
-    </w:p>
-    <w:p>
-      <w:pPr>
-        <w:pStyle w:val="ListParagraph"/>
-        <w:numPr>
-          <w:ilvl w:val="0"/>
-          <w:numId w:val="3"/>
-        </w:numPr>
-        <w:jc w:val="both"/>
-        <w:rPr>
-          <w:rFonts w:ascii="Arial" w:hAnsi="Arial" w:cs="Arial"/>
-          <w:b/>
-          <w:lang w:val="tr-TR"/>
-        </w:rPr>
-      </w:pPr>
-      <w:r>
-        <w:rPr>
-          <w:rFonts w:ascii="Arial" w:hAnsi="Arial" w:cs="Arial"/>
-          <w:b/>
-          <w:lang w:val="tr-TR"/>
-        </w:rPr>
-        <w:t>MerkleTree Class</w:t>
-      </w:r>
-    </w:p>
-    <w:p>
-      <w:pPr>
-        <w:pStyle w:val="ListParagraph"/>
-        <w:numPr>
-          <w:ilvl w:val="0"/>
-          <w:numId w:val="3"/>
-        </w:numPr>
-        <w:jc w:val="both"/>
-        <w:rPr>
-          <w:rFonts w:ascii="Arial" w:hAnsi="Arial" w:cs="Arial"/>
-          <w:b/>
-          <w:lang w:val="tr-TR"/>
-        </w:rPr>
-      </w:pPr>
-      <w:r>
-        <w:rPr>
-          <w:rFonts w:ascii="Arial" w:hAnsi="Arial" w:cs="Arial"/>
-          <w:b/>
-          <w:lang w:val="tr-TR"/>
-        </w:rPr>
-        <w:t>Peer Class</w:t>
-      </w:r>
-    </w:p>
-    <w:p>
-      <w:pPr>
-        <w:pStyle w:val="ListParagraph"/>
-        <w:numPr>
-          <w:ilvl w:val="0"/>
-          <w:numId w:val="3"/>
-        </w:numPr>
-        <w:jc w:val="both"/>
-        <w:rPr>
-          <w:rFonts w:ascii="Arial" w:hAnsi="Arial" w:cs="Arial"/>
-          <w:b/>
-          <w:lang w:val="tr-TR"/>
-        </w:rPr>
-      </w:pPr>
-      <w:r>
-        <w:rPr>
-          <w:rFonts w:ascii="Arial" w:hAnsi="Arial" w:cs="Arial"/>
-          <w:b/>
-          <w:lang w:val="tr-TR"/>
-        </w:rPr>
-        <w:t>FileManager Class</w:t>
-      </w:r>
-    </w:p>
-    <w:p>
-      <w:pPr>
-        <w:pStyle w:val="ListParagraph"/>
-        <w:numPr>
-          <w:ilvl w:val="0"/>
-          <w:numId w:val="3"/>
-        </w:numPr>
-        <w:jc w:val="both"/>
-        <w:rPr>
-          <w:rFonts w:ascii="Arial" w:hAnsi="Arial" w:cs="Arial"/>
-          <w:b/>
-          <w:lang w:val="tr-TR"/>
-        </w:rPr>
-      </w:pPr>
-      <w:r>
-        <w:rPr>
-          <w:rFonts w:ascii="Arial" w:hAnsi="Arial" w:cs="Arial"/>
-          <w:b/>
-          <w:lang w:val="tr-TR"/>
-        </w:rPr>
-        <w:t>NetworkManager Class</w:t>
-      </w:r>
-    </w:p>
-    <w:p>
-      <w:pPr>
-        <w:pStyle w:val="ListParagraph"/>
-        <w:numPr>
-          <w:ilvl w:val="0"/>
-          <w:numId w:val="3"/>
-        </w:numPr>
-        <w:jc w:val="both"/>
-        <w:rPr>
-          <w:rFonts w:ascii="Arial" w:hAnsi="Arial" w:cs="Arial"/>
-          <w:b/>
-          <w:lang w:val="tr-TR"/>
-        </w:rPr>
-      </w:pPr>
-      <w:r>
-        <w:rPr>
-          <w:rFonts w:ascii="Arial" w:hAnsi="Arial" w:cs="Arial"/>
-          <w:b/>
-          <w:lang w:val="tr-TR"/>
-        </w:rPr>
-        <w:t>AkamaiManager Class</w:t>
-      </w:r>
-    </w:p>
-    <w:p>
-      <w:pPr>
-        <w:pStyle w:val="ListParagraph"/>
-        <w:numPr>
-          <w:ilvl w:val="0"/>
-          <w:numId w:val="3"/>
-        </w:numPr>
-        <w:jc w:val="both"/>
-        <w:rPr>
-          <w:rFonts w:ascii="Arial" w:hAnsi="Arial" w:cs="Arial"/>
-          <w:b/>
-          <w:lang w:val="tr-TR"/>
-        </w:rPr>
-      </w:pPr>
-      <w:r>
-        <w:rPr>
-          <w:rFonts w:ascii="Arial" w:hAnsi="Arial" w:cs="Arial"/>
-          <w:b/>
-          <w:lang w:val="tr-TR"/>
-        </w:rPr>
-        <w:t>Transaction Class</w:t>
-      </w:r>
-    </w:p>
-    <w:p>
-      <w:pPr>
-        <w:pStyle w:val="ListParagraph"/>
-        <w:numPr>
-          <w:ilvl w:val="0"/>
-          <w:numId w:val="3"/>
-        </w:numPr>
-        <w:jc w:val="both"/>
-        <w:rPr>
-          <w:rFonts w:ascii="Arial" w:hAnsi="Arial" w:cs="Arial"/>
-          <w:b/>
-          <w:lang w:val="tr-TR"/>
-        </w:rPr>
-      </w:pPr>
-      <w:r>
-        <w:rPr>
-          <w:rFonts w:ascii="Arial" w:hAnsi="Arial" w:cs="Arial"/>
-          <w:b/>
-          <w:lang w:val="tr-TR"/>
-        </w:rPr>
         <w:t>Upload Class</w:t>
       </w:r>
     </w:p>
     <w:p>
       <w:pPr>
-        <w:pStyle w:val="ListParagraph"/>
-        <w:numPr>
-          <w:ilvl w:val="0"/>
-          <w:numId w:val="3"/>
-        </w:numPr>
-        <w:jc w:val="both"/>
-        <w:rPr>
-          <w:rFonts w:ascii="Arial" w:hAnsi="Arial" w:cs="Arial"/>
-          <w:b/>
-          <w:lang w:val="tr-TR"/>
-        </w:rPr>
-      </w:pPr>
-      <w:r>
-        <w:rPr>
-          <w:rFonts w:ascii="Arial" w:hAnsi="Arial" w:cs="Arial"/>
-          <w:b/>
-          <w:lang w:val="tr-TR"/>
-        </w:rPr>
-        <w:t>Download Class</w:t>
-      </w:r>
+        <w:jc w:val="both"/>
+        <w:rPr>
+          <w:rFonts w:ascii="Arial" w:hAnsi="Arial" w:cs="Arial"/>
+          <w:b/>
+          <w:lang w:val="tr-TR"/>
+        </w:rPr>
+      </w:pPr>
+      <w:r>
+        <w:rPr>
+          <w:rFonts w:ascii="Arial" w:hAnsi="Arial" w:cs="Arial"/>
+          <w:b/>
+          <w:lang w:val="tr-TR"/>
+        </w:rPr>
+        <w:t>Operations:</w:t>
+      </w:r>
+    </w:p>
+    <w:p>
+      <w:pPr>
+        <w:pStyle w:val="ListParagraph"/>
+        <w:numPr>
+          <w:ilvl w:val="0"/>
+          <w:numId w:val="1"/>
+        </w:numPr>
+        <w:jc w:val="both"/>
+        <w:rPr>
+          <w:rFonts w:ascii="Arial" w:hAnsi="Arial" w:cs="Arial"/>
+          <w:b/>
+          <w:lang w:val="tr-TR"/>
+        </w:rPr>
+      </w:pPr>
+      <w:r>
+        <w:rPr>
+          <w:rFonts w:ascii="Arial" w:hAnsi="Arial" w:cs="Arial"/>
+          <w:b/>
+          <w:lang w:val="tr-TR"/>
+        </w:rPr>
+        <w:t xml:space="preserve">public void execute(): </w:t>
+      </w:r>
+      <w:r>
+        <w:rPr>
+          <w:rFonts w:ascii="Arial" w:hAnsi="Arial" w:cs="Arial"/>
+          <w:lang w:val="tr-TR"/>
+        </w:rPr>
+        <w:t>Executes the transaction</w:t>
+      </w:r>
+      <w:r>
+        <w:rPr>
+          <w:rFonts w:ascii="Arial" w:hAnsi="Arial" w:cs="Arial"/>
+          <w:lang w:val="tr-TR"/>
+        </w:rPr>
+        <w:t>.</w:t>
+      </w:r>
+    </w:p>
+    <w:p>
+      <w:pPr>
+        <w:pStyle w:val="ListParagraph"/>
+        <w:jc w:val="both"/>
+        <w:rPr>
+          <w:rFonts w:ascii="Arial" w:hAnsi="Arial" w:cs="Arial"/>
+          <w:b/>
+          <w:lang w:val="tr-TR"/>
+        </w:rPr>
+      </w:pPr>
       <w:bookmarkStart w:id="0" w:name="_GoBack"/>
       <w:bookmarkEnd w:id="0"/>
+    </w:p>
+    <w:p>
+      <w:pPr>
+        <w:pStyle w:val="ListParagraph"/>
+        <w:numPr>
+          <w:ilvl w:val="0"/>
+          <w:numId w:val="3"/>
+        </w:numPr>
+        <w:jc w:val="both"/>
+        <w:rPr>
+          <w:rFonts w:ascii="Arial" w:hAnsi="Arial" w:cs="Arial"/>
+          <w:b/>
+          <w:lang w:val="tr-TR"/>
+        </w:rPr>
+      </w:pPr>
+      <w:r>
+        <w:rPr>
+          <w:rFonts w:ascii="Arial" w:hAnsi="Arial" w:cs="Arial"/>
+          <w:b/>
+          <w:lang w:val="tr-TR"/>
+        </w:rPr>
+        <w:t xml:space="preserve"> </w:t>
+      </w:r>
+      <w:r>
+        <w:rPr>
+          <w:rFonts w:ascii="Arial" w:hAnsi="Arial" w:cs="Arial"/>
+          <w:b/>
+          <w:lang w:val="tr-TR"/>
+        </w:rPr>
+        <w:t>Download Class</w:t>
+      </w:r>
+    </w:p>
+    <w:p>
+      <w:pPr>
+        <w:jc w:val="both"/>
+        <w:rPr>
+          <w:rFonts w:ascii="Arial" w:hAnsi="Arial" w:cs="Arial"/>
+          <w:b/>
+          <w:lang w:val="tr-TR"/>
+        </w:rPr>
+      </w:pPr>
+      <w:r>
+        <w:rPr>
+          <w:rFonts w:ascii="Arial" w:hAnsi="Arial" w:cs="Arial"/>
+          <w:b/>
+          <w:lang w:val="tr-TR"/>
+        </w:rPr>
+        <w:t>Operations:</w:t>
+      </w:r>
+    </w:p>
+    <w:p>
+      <w:pPr>
+        <w:pStyle w:val="ListParagraph"/>
+        <w:numPr>
+          <w:ilvl w:val="0"/>
+          <w:numId w:val="1"/>
+        </w:numPr>
+        <w:jc w:val="both"/>
+        <w:rPr>
+          <w:rFonts w:ascii="Arial" w:hAnsi="Arial" w:cs="Arial"/>
+          <w:b/>
+          <w:lang w:val="tr-TR"/>
+        </w:rPr>
+      </w:pPr>
+      <w:r>
+        <w:rPr>
+          <w:rFonts w:ascii="Arial" w:hAnsi="Arial" w:cs="Arial"/>
+          <w:b/>
+          <w:lang w:val="tr-TR"/>
+        </w:rPr>
+        <w:t xml:space="preserve">public void execute(): </w:t>
+      </w:r>
+      <w:r>
+        <w:rPr>
+          <w:rFonts w:ascii="Arial" w:hAnsi="Arial" w:cs="Arial"/>
+          <w:lang w:val="tr-TR"/>
+        </w:rPr>
+        <w:t>Executes the transaction</w:t>
+      </w:r>
+      <w:r>
+        <w:rPr>
+          <w:rFonts w:ascii="Arial" w:hAnsi="Arial" w:cs="Arial"/>
+          <w:lang w:val="tr-TR"/>
+        </w:rPr>
+        <w:t>.</w:t>
+      </w:r>
+    </w:p>
+    <w:p>
+      <w:pPr>
+        <w:jc w:val="both"/>
+        <w:rPr>
+          <w:rFonts w:ascii="Arial" w:hAnsi="Arial" w:cs="Arial"/>
+          <w:b/>
+          <w:lang w:val="tr-TR"/>
+        </w:rPr>
+      </w:pPr>
     </w:p>
     <w:p>
       <w:pPr>

</xml_diff>